<commit_message>
Added ? to commands
</commit_message>
<xml_diff>
--- a/Cheat sheet for ESP32 GNSS altimeter datalogger.docx
+++ b/Cheat sheet for ESP32 GNSS altimeter datalogger.docx
@@ -1,6 +1,6 @@
 
 <file path=word/document.xml><?xml version="1.0" encoding="utf-8"?>
-<w:document xmlns:wpc="http://schemas.microsoft.com/office/word/2010/wordprocessingCanvas" xmlns:cx="http://schemas.microsoft.com/office/drawing/2014/chartex" xmlns:cx1="http://schemas.microsoft.com/office/drawing/2015/9/8/chartex" xmlns:cx2="http://schemas.microsoft.com/office/drawing/2015/10/21/chartex" xmlns:cx3="http://schemas.microsoft.com/office/drawing/2016/5/9/chartex" xmlns:cx4="http://schemas.microsoft.com/office/drawing/2016/5/10/chartex" xmlns:cx5="http://schemas.microsoft.com/office/drawing/2016/5/11/chartex" xmlns:cx6="http://schemas.microsoft.com/office/drawing/2016/5/12/chartex" xmlns:cx7="http://schemas.microsoft.com/office/drawing/2016/5/13/chartex" xmlns:cx8="http://schemas.microsoft.com/office/drawing/2016/5/14/chartex" xmlns:mc="http://schemas.openxmlformats.org/markup-compatibility/2006" xmlns:aink="http://schemas.microsoft.com/office/drawing/2016/ink" xmlns:am3d="http://schemas.microsoft.com/office/drawing/2017/model3d" xmlns:o="urn:schemas-microsoft-com:office:office" xmlns:r="http://schemas.openxmlformats.org/officeDocument/2006/relationships" xmlns:m="http://schemas.openxmlformats.org/officeDocument/2006/math" xmlns:v="urn:schemas-microsoft-com:vml" xmlns:wp14="http://schemas.microsoft.com/office/word/2010/wordprocessingDrawing" xmlns:wp="http://schemas.openxmlformats.org/drawingml/2006/wordprocessingDrawing" xmlns:w10="urn:schemas-microsoft-com:office:word" xmlns:w="http://schemas.openxmlformats.org/wordprocessingml/2006/main" xmlns:w14="http://schemas.microsoft.com/office/word/2010/wordml" xmlns:w15="http://schemas.microsoft.com/office/word/2012/wordml" xmlns:w16cex="http://schemas.microsoft.com/office/word/2018/wordml/cex" xmlns:w16cid="http://schemas.microsoft.com/office/word/2016/wordml/cid" xmlns:w16="http://schemas.microsoft.com/office/word/2018/wordml" xmlns:w16sdtdh="http://schemas.microsoft.com/office/word/2020/wordml/sdtdatahash" xmlns:w16se="http://schemas.microsoft.com/office/word/2015/wordml/symex" xmlns:wpg="http://schemas.microsoft.com/office/word/2010/wordprocessingGroup" xmlns:wpi="http://schemas.microsoft.com/office/word/2010/wordprocessingInk" xmlns:wne="http://schemas.microsoft.com/office/word/2006/wordml" xmlns:wps="http://schemas.microsoft.com/office/word/2010/wordprocessingShape" mc:Ignorable="w14 w15 w16se w16cid w16 w16cex w16sdtdh wp14">
+<w:document xmlns:wpc="http://schemas.microsoft.com/office/word/2010/wordprocessingCanvas" xmlns:cx="http://schemas.microsoft.com/office/drawing/2014/chartex" xmlns:cx1="http://schemas.microsoft.com/office/drawing/2015/9/8/chartex" xmlns:cx2="http://schemas.microsoft.com/office/drawing/2015/10/21/chartex" xmlns:cx3="http://schemas.microsoft.com/office/drawing/2016/5/9/chartex" xmlns:cx4="http://schemas.microsoft.com/office/drawing/2016/5/10/chartex" xmlns:cx5="http://schemas.microsoft.com/office/drawing/2016/5/11/chartex" xmlns:cx6="http://schemas.microsoft.com/office/drawing/2016/5/12/chartex" xmlns:cx7="http://schemas.microsoft.com/office/drawing/2016/5/13/chartex" xmlns:cx8="http://schemas.microsoft.com/office/drawing/2016/5/14/chartex" xmlns:mc="http://schemas.openxmlformats.org/markup-compatibility/2006" xmlns:aink="http://schemas.microsoft.com/office/drawing/2016/ink" xmlns:am3d="http://schemas.microsoft.com/office/drawing/2017/model3d" xmlns:o="urn:schemas-microsoft-com:office:office" xmlns:oel="http://schemas.microsoft.com/office/2019/extlst" xmlns:r="http://schemas.openxmlformats.org/officeDocument/2006/relationships" xmlns:m="http://schemas.openxmlformats.org/officeDocument/2006/math" xmlns:v="urn:schemas-microsoft-com:vml" xmlns:wp14="http://schemas.microsoft.com/office/word/2010/wordprocessingDrawing" xmlns:wp="http://schemas.openxmlformats.org/drawingml/2006/wordprocessingDrawing" xmlns:w10="urn:schemas-microsoft-com:office:word" xmlns:w="http://schemas.openxmlformats.org/wordprocessingml/2006/main" xmlns:w14="http://schemas.microsoft.com/office/word/2010/wordml" xmlns:w15="http://schemas.microsoft.com/office/word/2012/wordml" xmlns:w16cex="http://schemas.microsoft.com/office/word/2018/wordml/cex" xmlns:w16cid="http://schemas.microsoft.com/office/word/2016/wordml/cid" xmlns:w16="http://schemas.microsoft.com/office/word/2018/wordml" xmlns:w16sdtdh="http://schemas.microsoft.com/office/word/2020/wordml/sdtdatahash" xmlns:w16se="http://schemas.microsoft.com/office/word/2015/wordml/symex" xmlns:wpg="http://schemas.microsoft.com/office/word/2010/wordprocessingGroup" xmlns:wpi="http://schemas.microsoft.com/office/word/2010/wordprocessingInk" xmlns:wne="http://schemas.microsoft.com/office/word/2006/wordml" xmlns:wps="http://schemas.microsoft.com/office/word/2010/wordprocessingShape" mc:Ignorable="w14 w15 w16se w16cid w16 w16cex w16sdtdh wp14">
   <w:body>
     <w:p>
       <w:pPr>
@@ -218,6 +218,9 @@
         <w:t>COMS</w:t>
       </w:r>
       <w:r>
+        <w:t xml:space="preserve"> or ?</w:t>
+      </w:r>
+      <w:r>
         <w:tab/>
         <w:t>List commands</w:t>
       </w:r>
@@ -227,24 +230,11 @@
         <w:ind w:left="2268" w:hanging="2268"/>
       </w:pPr>
       <w:r>
-        <w:t>LOGGPS</w:t>
-      </w:r>
-      <w:r>
-        <w:t>:&lt;&lt;b&gt;&gt;:</w:t>
-      </w:r>
-      <w:r>
-        <w:tab/>
-      </w:r>
-      <w:r>
-        <w:t>Log GPS data if b=</w:t>
-      </w:r>
-      <w:proofErr w:type="gramStart"/>
-      <w:r>
-        <w:t>1  (</w:t>
-      </w:r>
-      <w:proofErr w:type="gramEnd"/>
-      <w:r>
-        <w:t>Default)</w:t>
+        <w:t>LOGGPS:&lt;&lt;b&gt;&gt;:</w:t>
+      </w:r>
+      <w:r>
+        <w:tab/>
+        <w:t>Log GPS data if b=1  (Default)</w:t>
       </w:r>
     </w:p>
     <w:p>
@@ -323,15 +313,7 @@
         <w:t xml:space="preserve">. </w:t>
       </w:r>
       <w:r>
-        <w:t xml:space="preserve"> Sensor </w:t>
-      </w:r>
-      <w:proofErr w:type="gramStart"/>
-      <w:r>
-        <w:t>need</w:t>
-      </w:r>
-      <w:proofErr w:type="gramEnd"/>
-      <w:r>
-        <w:t xml:space="preserve"> to be recalibrated after changing the setting.</w:t>
+        <w:t xml:space="preserve"> Sensor need to be recalibrated after changing the setting.</w:t>
       </w:r>
       <w:r>
         <w:br/>
@@ -357,15 +339,7 @@
         <w:t xml:space="preserve">n=0: </w:t>
       </w:r>
       <w:r>
-        <w:t xml:space="preserve">Applications with low acceleration, </w:t>
-      </w:r>
-      <w:proofErr w:type="gramStart"/>
-      <w:r>
-        <w:t>e.g.</w:t>
-      </w:r>
-      <w:proofErr w:type="gramEnd"/>
-      <w:r>
-        <w:t xml:space="preserve"> portable devices. Suitable for most situations</w:t>
+        <w:t>Applications with low acceleration, e.g. portable devices. Suitable for most situations</w:t>
       </w:r>
       <w:r>
         <w:br/>

</xml_diff>